<commit_message>
add functionality to part 7 of project
</commit_message>
<xml_diff>
--- a/Archive/FPX3240_brendanbuchanan_assessment6.docx
+++ b/Archive/FPX3240_brendanbuchanan_assessment6.docx
@@ -172,6 +172,51 @@
           <w14:ligatures w14:val="none"/>
         </w:rPr>
         <w:t xml:space="preserve"> to complete the invitation field</w:t>
+      </w:r>
+    </w:p>
+    <w:p>
+      <w:pPr>
+        <w:spacing w:before="100" w:beforeAutospacing="1" w:after="100" w:afterAutospacing="1" w:line="240" w:lineRule="auto"/>
+        <w:rPr>
+          <w:rFonts w:ascii="Arial" w:eastAsia="Times New Roman" w:hAnsi="Arial" w:cs="Arial"/>
+          <w:kern w:val="0"/>
+          <w:sz w:val="22"/>
+          <w:szCs w:val="22"/>
+          <w14:ligatures w14:val="none"/>
+        </w:rPr>
+      </w:pPr>
+      <w:r>
+        <w:rPr>
+          <w:rFonts w:ascii="Arial" w:eastAsia="Times New Roman" w:hAnsi="Arial" w:cs="Arial"/>
+          <w:kern w:val="0"/>
+          <w:sz w:val="22"/>
+          <w:szCs w:val="22"/>
+          <w14:ligatures w14:val="none"/>
+        </w:rPr>
+        <w:t xml:space="preserve">Live hosted site with assignment: </w:t>
+      </w:r>
+      <w:hyperlink r:id="rId7" w:history="1">
+        <w:r>
+          <w:rPr>
+            <w:rStyle w:val="Hyperlink"/>
+            <w:rFonts w:ascii="Arial" w:eastAsia="Times New Roman" w:hAnsi="Arial" w:cs="Arial"/>
+            <w:kern w:val="0"/>
+            <w:sz w:val="22"/>
+            <w:szCs w:val="22"/>
+            <w14:ligatures w14:val="none"/>
+          </w:rPr>
+          <w:t>https://school-assignment-second-half.vercel.app/</w:t>
+        </w:r>
+      </w:hyperlink>
+      <w:r>
+        <w:rPr>
+          <w:rFonts w:ascii="Arial" w:eastAsia="Times New Roman" w:hAnsi="Arial" w:cs="Arial"/>
+          <w:kern w:val="0"/>
+          <w:sz w:val="22"/>
+          <w:szCs w:val="22"/>
+          <w14:ligatures w14:val="none"/>
+        </w:rPr>
+        <w:t xml:space="preserve"> </w:t>
       </w:r>
     </w:p>
     <w:p>
@@ -382,7 +427,7 @@
                     <pic:cNvPicPr/>
                   </pic:nvPicPr>
                   <pic:blipFill>
-                    <a:blip r:embed="rId7">
+                    <a:blip r:embed="rId8">
                       <a:extLst>
                         <a:ext uri="{28A0092B-C50C-407E-A947-70E740481C1C}">
                           <a14:useLocalDpi xmlns:a14="http://schemas.microsoft.com/office/drawing/2010/main" val="0"/>
@@ -420,7 +465,7 @@
         </w:rPr>
         <w:lastRenderedPageBreak/>
         <w:drawing>
-          <wp:inline distT="0" distB="0" distL="0" distR="0" wp14:anchorId="62767A9E" wp14:editId="312C02F0">
+          <wp:inline distT="0" distB="0" distL="0" distR="0" wp14:anchorId="62767A9E" wp14:editId="2B7F6597">
             <wp:extent cx="5943600" cy="4314190"/>
             <wp:effectExtent l="0" t="0" r="0" b="3810"/>
             <wp:docPr id="1908150716" name="Picture 6" descr="A screenshot of a computer&#10;&#10;AI-generated content may be incorrect."/>
@@ -435,7 +480,7 @@
                     <pic:cNvPicPr/>
                   </pic:nvPicPr>
                   <pic:blipFill>
-                    <a:blip r:embed="rId8" cstate="print">
+                    <a:blip r:embed="rId9" cstate="print">
                       <a:extLst>
                         <a:ext uri="{28A0092B-C50C-407E-A947-70E740481C1C}">
                           <a14:useLocalDpi xmlns:a14="http://schemas.microsoft.com/office/drawing/2010/main" val="0"/>
@@ -469,7 +514,7 @@
         </w:rPr>
         <w:lastRenderedPageBreak/>
         <w:drawing>
-          <wp:inline distT="0" distB="0" distL="0" distR="0" wp14:anchorId="300A8906" wp14:editId="4C74A007">
+          <wp:inline distT="0" distB="0" distL="0" distR="0" wp14:anchorId="300A8906" wp14:editId="682D4365">
             <wp:extent cx="5943600" cy="4274820"/>
             <wp:effectExtent l="0" t="0" r="0" b="5080"/>
             <wp:docPr id="802052857" name="Picture 7" descr="A screenshot of a computer&#10;&#10;AI-generated content may be incorrect."/>
@@ -484,7 +529,7 @@
                     <pic:cNvPicPr/>
                   </pic:nvPicPr>
                   <pic:blipFill>
-                    <a:blip r:embed="rId9" cstate="print">
+                    <a:blip r:embed="rId10" cstate="print">
                       <a:extLst>
                         <a:ext uri="{28A0092B-C50C-407E-A947-70E740481C1C}">
                           <a14:useLocalDpi xmlns:a14="http://schemas.microsoft.com/office/drawing/2010/main" val="0"/>

</xml_diff>